<commit_message>
updated completed tasks document
</commit_message>
<xml_diff>
--- a/documentation/completed tasks.docx
+++ b/documentation/completed tasks.docx
@@ -724,6 +724,211 @@
         </w:rPr>
         <w:t>Да има регистрация в Google Search Console и Google Analytics</w:t>
       </w:r>
+      <w:r>
+        <w:rPr>
+          <w:rFonts w:cstheme="minorHAnsi"/>
+          <w:color w:val="000000" w:themeColor="text1"/>
+          <w:sz w:val="24"/>
+          <w:szCs w:val="24"/>
+          <w:lang w:val="bg-BG"/>
+        </w:rPr>
+        <w:t xml:space="preserve"> (добавен </w:t>
+      </w:r>
+      <w:r>
+        <w:rPr>
+          <w:rFonts w:cstheme="minorHAnsi"/>
+          <w:color w:val="000000" w:themeColor="text1"/>
+          <w:sz w:val="24"/>
+          <w:szCs w:val="24"/>
+          <w:lang w:val="bg-BG"/>
+        </w:rPr>
+        <w:t>gtag.js</w:t>
+      </w:r>
+      <w:r>
+        <w:rPr>
+          <w:rFonts w:cstheme="minorHAnsi"/>
+          <w:color w:val="000000" w:themeColor="text1"/>
+          <w:sz w:val="24"/>
+          <w:szCs w:val="24"/>
+          <w:lang w:val="bg-BG"/>
+        </w:rPr>
+        <w:t xml:space="preserve"> в </w:t>
+      </w:r>
+      <w:r>
+        <w:rPr>
+          <w:rFonts w:cstheme="minorHAnsi"/>
+          <w:color w:val="000000" w:themeColor="text1"/>
+          <w:sz w:val="24"/>
+          <w:szCs w:val="24"/>
+        </w:rPr>
+        <w:t xml:space="preserve">&lt;head&gt; </w:t>
+      </w:r>
+      <w:r>
+        <w:rPr>
+          <w:rFonts w:cstheme="minorHAnsi"/>
+          <w:color w:val="000000" w:themeColor="text1"/>
+          <w:sz w:val="24"/>
+          <w:szCs w:val="24"/>
+          <w:lang w:val="bg-BG"/>
+        </w:rPr>
+        <w:t>на всички страници)</w:t>
+      </w:r>
+    </w:p>
+    <w:p>
+      <w:pPr>
+        <w:autoSpaceDE w:val="0"/>
+        <w:autoSpaceDN w:val="0"/>
+        <w:adjustRightInd w:val="0"/>
+        <w:spacing w:after="0" w:line="240" w:lineRule="auto"/>
+        <w:rPr>
+          <w:rFonts w:cstheme="minorHAnsi"/>
+          <w:color w:val="000000" w:themeColor="text1"/>
+          <w:sz w:val="24"/>
+          <w:szCs w:val="24"/>
+          <w:lang w:val="bg-BG"/>
+        </w:rPr>
+      </w:pPr>
+    </w:p>
+    <w:p>
+      <w:pPr>
+        <w:autoSpaceDE w:val="0"/>
+        <w:autoSpaceDN w:val="0"/>
+        <w:adjustRightInd w:val="0"/>
+        <w:spacing w:after="0" w:line="240" w:lineRule="auto"/>
+        <w:rPr>
+          <w:rFonts w:cstheme="minorHAnsi"/>
+          <w:color w:val="000000" w:themeColor="text1"/>
+          <w:sz w:val="24"/>
+          <w:szCs w:val="24"/>
+          <w:lang w:val="bg-BG"/>
+        </w:rPr>
+      </w:pPr>
+      <w:r>
+        <w:rPr>
+          <w:noProof/>
+        </w:rPr>
+        <w:drawing>
+          <wp:inline distT="0" distB="0" distL="0" distR="0" wp14:anchorId="2C4D9D98" wp14:editId="1BD0EE60">
+            <wp:extent cx="5972810" cy="2841625"/>
+            <wp:effectExtent l="0" t="0" r="8890" b="0"/>
+            <wp:docPr id="1" name="Picture 1"/>
+            <wp:cNvGraphicFramePr>
+              <a:graphicFrameLocks xmlns:a="http://schemas.openxmlformats.org/drawingml/2006/main" noChangeAspect="1"/>
+            </wp:cNvGraphicFramePr>
+            <a:graphic xmlns:a="http://schemas.openxmlformats.org/drawingml/2006/main">
+              <a:graphicData uri="http://schemas.openxmlformats.org/drawingml/2006/picture">
+                <pic:pic xmlns:pic="http://schemas.openxmlformats.org/drawingml/2006/picture">
+                  <pic:nvPicPr>
+                    <pic:cNvPr id="1" name=""/>
+                    <pic:cNvPicPr/>
+                  </pic:nvPicPr>
+                  <pic:blipFill>
+                    <a:blip r:embed="rId5"/>
+                    <a:stretch>
+                      <a:fillRect/>
+                    </a:stretch>
+                  </pic:blipFill>
+                  <pic:spPr>
+                    <a:xfrm>
+                      <a:off x="0" y="0"/>
+                      <a:ext cx="5972810" cy="2841625"/>
+                    </a:xfrm>
+                    <a:prstGeom prst="rect">
+                      <a:avLst/>
+                    </a:prstGeom>
+                  </pic:spPr>
+                </pic:pic>
+              </a:graphicData>
+            </a:graphic>
+          </wp:inline>
+        </w:drawing>
+      </w:r>
+    </w:p>
+    <w:p>
+      <w:pPr>
+        <w:autoSpaceDE w:val="0"/>
+        <w:autoSpaceDN w:val="0"/>
+        <w:adjustRightInd w:val="0"/>
+        <w:spacing w:after="0" w:line="240" w:lineRule="auto"/>
+        <w:rPr>
+          <w:rFonts w:cstheme="minorHAnsi"/>
+          <w:color w:val="000000" w:themeColor="text1"/>
+          <w:sz w:val="24"/>
+          <w:szCs w:val="24"/>
+          <w:lang w:val="bg-BG"/>
+        </w:rPr>
+      </w:pPr>
+    </w:p>
+    <w:p>
+      <w:pPr>
+        <w:autoSpaceDE w:val="0"/>
+        <w:autoSpaceDN w:val="0"/>
+        <w:adjustRightInd w:val="0"/>
+        <w:spacing w:after="0" w:line="240" w:lineRule="auto"/>
+        <w:rPr>
+          <w:rFonts w:cstheme="minorHAnsi"/>
+          <w:color w:val="000000" w:themeColor="text1"/>
+          <w:sz w:val="24"/>
+          <w:szCs w:val="24"/>
+          <w:lang w:val="bg-BG"/>
+        </w:rPr>
+      </w:pPr>
+      <w:r>
+        <w:rPr>
+          <w:noProof/>
+        </w:rPr>
+        <w:lastRenderedPageBreak/>
+        <w:drawing>
+          <wp:inline distT="0" distB="0" distL="0" distR="0" wp14:anchorId="2ECEEC8A" wp14:editId="2A8A2607">
+            <wp:extent cx="5972810" cy="2859405"/>
+            <wp:effectExtent l="0" t="0" r="8890" b="0"/>
+            <wp:docPr id="2" name="Picture 2"/>
+            <wp:cNvGraphicFramePr>
+              <a:graphicFrameLocks xmlns:a="http://schemas.openxmlformats.org/drawingml/2006/main" noChangeAspect="1"/>
+            </wp:cNvGraphicFramePr>
+            <a:graphic xmlns:a="http://schemas.openxmlformats.org/drawingml/2006/main">
+              <a:graphicData uri="http://schemas.openxmlformats.org/drawingml/2006/picture">
+                <pic:pic xmlns:pic="http://schemas.openxmlformats.org/drawingml/2006/picture">
+                  <pic:nvPicPr>
+                    <pic:cNvPr id="1" name=""/>
+                    <pic:cNvPicPr/>
+                  </pic:nvPicPr>
+                  <pic:blipFill>
+                    <a:blip r:embed="rId6"/>
+                    <a:stretch>
+                      <a:fillRect/>
+                    </a:stretch>
+                  </pic:blipFill>
+                  <pic:spPr>
+                    <a:xfrm>
+                      <a:off x="0" y="0"/>
+                      <a:ext cx="5972810" cy="2859405"/>
+                    </a:xfrm>
+                    <a:prstGeom prst="rect">
+                      <a:avLst/>
+                    </a:prstGeom>
+                  </pic:spPr>
+                </pic:pic>
+              </a:graphicData>
+            </a:graphic>
+          </wp:inline>
+        </w:drawing>
+      </w:r>
+    </w:p>
+    <w:p>
+      <w:pPr>
+        <w:autoSpaceDE w:val="0"/>
+        <w:autoSpaceDN w:val="0"/>
+        <w:adjustRightInd w:val="0"/>
+        <w:spacing w:after="0" w:line="240" w:lineRule="auto"/>
+        <w:rPr>
+          <w:rFonts w:cstheme="minorHAnsi"/>
+          <w:color w:val="000000" w:themeColor="text1"/>
+          <w:sz w:val="24"/>
+          <w:szCs w:val="24"/>
+          <w:lang w:val="bg-BG"/>
+        </w:rPr>
+      </w:pPr>
     </w:p>
     <w:p>
       <w:pPr>
@@ -812,6 +1017,119 @@
           <w:szCs w:val="24"/>
           <w:lang w:val="bg-BG"/>
         </w:rPr>
+        <w:t xml:space="preserve">Фейсбук страница: </w:t>
+      </w:r>
+    </w:p>
+    <w:p>
+      <w:pPr>
+        <w:pStyle w:val="ListParagraph"/>
+        <w:autoSpaceDE w:val="0"/>
+        <w:autoSpaceDN w:val="0"/>
+        <w:adjustRightInd w:val="0"/>
+        <w:spacing w:after="0" w:line="240" w:lineRule="auto"/>
+        <w:rPr>
+          <w:rFonts w:cstheme="minorHAnsi"/>
+          <w:color w:val="000000" w:themeColor="text1"/>
+          <w:sz w:val="24"/>
+          <w:szCs w:val="24"/>
+          <w:lang w:val="bg-BG"/>
+        </w:rPr>
+      </w:pPr>
+      <w:hyperlink r:id="rId7" w:history="1">
+        <w:r>
+          <w:rPr>
+            <w:rStyle w:val="Hyperlink"/>
+            <w:rFonts w:cstheme="minorHAnsi"/>
+            <w:sz w:val="24"/>
+            <w:szCs w:val="24"/>
+            <w:lang w:val="bg-BG"/>
+          </w:rPr>
+          <w:t>https://www.facebook.com/Im</w:t>
+        </w:r>
+        <w:r>
+          <w:rPr>
+            <w:rStyle w:val="Hyperlink"/>
+            <w:rFonts w:cstheme="minorHAnsi"/>
+            <w:sz w:val="24"/>
+            <w:szCs w:val="24"/>
+            <w:lang w:val="bg-BG"/>
+          </w:rPr>
+          <w:t>a</w:t>
+        </w:r>
+        <w:r>
+          <w:rPr>
+            <w:rStyle w:val="Hyperlink"/>
+            <w:rFonts w:cstheme="minorHAnsi"/>
+            <w:sz w:val="24"/>
+            <w:szCs w:val="24"/>
+            <w:lang w:val="bg-BG"/>
+          </w:rPr>
+          <w:t>ginarium-Interior-Design-1026049</w:t>
+        </w:r>
+        <w:r>
+          <w:rPr>
+            <w:rStyle w:val="Hyperlink"/>
+            <w:rFonts w:cstheme="minorHAnsi"/>
+            <w:sz w:val="24"/>
+            <w:szCs w:val="24"/>
+            <w:lang w:val="bg-BG"/>
+          </w:rPr>
+          <w:t>7</w:t>
+        </w:r>
+        <w:r>
+          <w:rPr>
+            <w:rStyle w:val="Hyperlink"/>
+            <w:rFonts w:cstheme="minorHAnsi"/>
+            <w:sz w:val="24"/>
+            <w:szCs w:val="24"/>
+            <w:lang w:val="bg-BG"/>
+          </w:rPr>
+          <w:t>5147224</w:t>
+        </w:r>
+      </w:hyperlink>
+    </w:p>
+    <w:p>
+      <w:pPr>
+        <w:autoSpaceDE w:val="0"/>
+        <w:autoSpaceDN w:val="0"/>
+        <w:adjustRightInd w:val="0"/>
+        <w:spacing w:after="0" w:line="240" w:lineRule="auto"/>
+        <w:rPr>
+          <w:rFonts w:cstheme="minorHAnsi"/>
+          <w:color w:val="000000" w:themeColor="text1"/>
+          <w:sz w:val="24"/>
+          <w:szCs w:val="24"/>
+          <w:lang w:val="bg-BG"/>
+        </w:rPr>
+      </w:pPr>
+    </w:p>
+    <w:p>
+      <w:pPr>
+        <w:pStyle w:val="ListParagraph"/>
+        <w:numPr>
+          <w:ilvl w:val="0"/>
+          <w:numId w:val="1"/>
+        </w:numPr>
+        <w:autoSpaceDE w:val="0"/>
+        <w:autoSpaceDN w:val="0"/>
+        <w:adjustRightInd w:val="0"/>
+        <w:spacing w:after="0" w:line="240" w:lineRule="auto"/>
+        <w:rPr>
+          <w:rFonts w:cstheme="minorHAnsi"/>
+          <w:color w:val="000000" w:themeColor="text1"/>
+          <w:sz w:val="24"/>
+          <w:szCs w:val="24"/>
+          <w:lang w:val="bg-BG"/>
+        </w:rPr>
+      </w:pPr>
+      <w:r>
+        <w:rPr>
+          <w:rFonts w:cstheme="minorHAnsi"/>
+          <w:color w:val="000000" w:themeColor="text1"/>
+          <w:sz w:val="24"/>
+          <w:szCs w:val="24"/>
+          <w:lang w:val="bg-BG"/>
+        </w:rPr>
         <w:t>Презентация – PowerPoint</w:t>
       </w:r>
     </w:p>
@@ -835,6 +1153,17 @@
         </w:rPr>
         <w:t xml:space="preserve"> </w:t>
       </w:r>
+    </w:p>
+    <w:p>
+      <w:pPr>
+        <w:rPr>
+          <w:rFonts w:cstheme="minorHAnsi"/>
+          <w:color w:val="000000" w:themeColor="text1"/>
+          <w:sz w:val="24"/>
+          <w:szCs w:val="24"/>
+          <w:lang w:val="bg-BG"/>
+        </w:rPr>
+      </w:pPr>
     </w:p>
     <w:p/>
     <w:sectPr>
@@ -1406,6 +1735,41 @@
       <w:contextualSpacing/>
     </w:pPr>
   </w:style>
+  <w:style w:type="character" w:styleId="Hyperlink">
+    <w:name w:val="Hyperlink"/>
+    <w:basedOn w:val="DefaultParagraphFont"/>
+    <w:uiPriority w:val="99"/>
+    <w:unhideWhenUsed/>
+    <w:rsid w:val="002F7745"/>
+    <w:rPr>
+      <w:color w:val="0563C1" w:themeColor="hyperlink"/>
+      <w:u w:val="single"/>
+    </w:rPr>
+  </w:style>
+  <w:style w:type="character" w:styleId="UnresolvedMention">
+    <w:name w:val="Unresolved Mention"/>
+    <w:basedOn w:val="DefaultParagraphFont"/>
+    <w:uiPriority w:val="99"/>
+    <w:semiHidden/>
+    <w:unhideWhenUsed/>
+    <w:rsid w:val="002F7745"/>
+    <w:rPr>
+      <w:color w:val="605E5C"/>
+      <w:shd w:val="clear" w:color="auto" w:fill="E1DFDD"/>
+    </w:rPr>
+  </w:style>
+  <w:style w:type="character" w:styleId="FollowedHyperlink">
+    <w:name w:val="FollowedHyperlink"/>
+    <w:basedOn w:val="DefaultParagraphFont"/>
+    <w:uiPriority w:val="99"/>
+    <w:semiHidden/>
+    <w:unhideWhenUsed/>
+    <w:rsid w:val="002F7745"/>
+    <w:rPr>
+      <w:color w:val="954F72" w:themeColor="followedHyperlink"/>
+      <w:u w:val="single"/>
+    </w:rPr>
+  </w:style>
 </w:styles>
 </file>
 

</xml_diff>